<commit_message>
started reworking on ai
</commit_message>
<xml_diff>
--- a/ai/05 CSP - definitions and modelling.docx
+++ b/ai/05 CSP - definitions and modelling.docx
@@ -1,6 +1,6 @@
 
 <file path=word/document.xml><?xml version="1.0" encoding="utf-8"?>
-<w:document xmlns:wpc="http://schemas.microsoft.com/office/word/2010/wordprocessingCanvas" xmlns:cx="http://schemas.microsoft.com/office/drawing/2014/chartex" xmlns:cx1="http://schemas.microsoft.com/office/drawing/2015/9/8/chartex" xmlns:cx2="http://schemas.microsoft.com/office/drawing/2015/10/21/chartex" xmlns:cx3="http://schemas.microsoft.com/office/drawing/2016/5/9/chartex" xmlns:cx4="http://schemas.microsoft.com/office/drawing/2016/5/10/chartex" xmlns:cx5="http://schemas.microsoft.com/office/drawing/2016/5/11/chartex" xmlns:cx6="http://schemas.microsoft.com/office/drawing/2016/5/12/chartex" xmlns:cx7="http://schemas.microsoft.com/office/drawing/2016/5/13/chartex" xmlns:cx8="http://schemas.microsoft.com/office/drawing/2016/5/14/chartex" xmlns:mc="http://schemas.openxmlformats.org/markup-compatibility/2006" xmlns:aink="http://schemas.microsoft.com/office/drawing/2016/ink" xmlns:am3d="http://schemas.microsoft.com/office/drawing/2017/model3d" xmlns:o="urn:schemas-microsoft-com:office:office" xmlns:oel="http://schemas.microsoft.com/office/2019/extlst" xmlns:r="http://schemas.openxmlformats.org/officeDocument/2006/relationships" xmlns:m="http://schemas.openxmlformats.org/officeDocument/2006/math" xmlns:v="urn:schemas-microsoft-com:vml" xmlns:wp14="http://schemas.microsoft.com/office/word/2010/wordprocessingDrawing" xmlns:wp="http://schemas.openxmlformats.org/drawingml/2006/wordprocessingDrawing" xmlns:w10="urn:schemas-microsoft-com:office:word" xmlns:w="http://schemas.openxmlformats.org/wordprocessingml/2006/main" xmlns:w14="http://schemas.microsoft.com/office/word/2010/wordml" xmlns:w15="http://schemas.microsoft.com/office/word/2012/wordml" xmlns:w16cex="http://schemas.microsoft.com/office/word/2018/wordml/cex" xmlns:w16cid="http://schemas.microsoft.com/office/word/2016/wordml/cid" xmlns:w16="http://schemas.microsoft.com/office/word/2018/wordml" xmlns:w16sdtdh="http://schemas.microsoft.com/office/word/2020/wordml/sdtdatahash" xmlns:w16se="http://schemas.microsoft.com/office/word/2015/wordml/symex" xmlns:wpg="http://schemas.microsoft.com/office/word/2010/wordprocessingGroup" xmlns:wpi="http://schemas.microsoft.com/office/word/2010/wordprocessingInk" xmlns:wne="http://schemas.microsoft.com/office/word/2006/wordml" xmlns:wps="http://schemas.microsoft.com/office/word/2010/wordprocessingShape" mc:Ignorable="w14 w15 w16se w16cid w16 w16cex w16sdtdh wp14">
+<w:document xmlns:wpc="http://schemas.microsoft.com/office/word/2010/wordprocessingCanvas" xmlns:cx="http://schemas.microsoft.com/office/drawing/2014/chartex" xmlns:cx1="http://schemas.microsoft.com/office/drawing/2015/9/8/chartex" xmlns:cx2="http://schemas.microsoft.com/office/drawing/2015/10/21/chartex" xmlns:cx3="http://schemas.microsoft.com/office/drawing/2016/5/9/chartex" xmlns:cx4="http://schemas.microsoft.com/office/drawing/2016/5/10/chartex" xmlns:cx5="http://schemas.microsoft.com/office/drawing/2016/5/11/chartex" xmlns:cx6="http://schemas.microsoft.com/office/drawing/2016/5/12/chartex" xmlns:cx7="http://schemas.microsoft.com/office/drawing/2016/5/13/chartex" xmlns:cx8="http://schemas.microsoft.com/office/drawing/2016/5/14/chartex" xmlns:mc="http://schemas.openxmlformats.org/markup-compatibility/2006" xmlns:aink="http://schemas.microsoft.com/office/drawing/2016/ink" xmlns:am3d="http://schemas.microsoft.com/office/drawing/2017/model3d" xmlns:o="urn:schemas-microsoft-com:office:office" xmlns:oel="http://schemas.microsoft.com/office/2019/extlst" xmlns:r="http://schemas.openxmlformats.org/officeDocument/2006/relationships" xmlns:m="http://schemas.openxmlformats.org/officeDocument/2006/math" xmlns:v="urn:schemas-microsoft-com:vml" xmlns:wp14="http://schemas.microsoft.com/office/word/2010/wordprocessingDrawing" xmlns:wp="http://schemas.openxmlformats.org/drawingml/2006/wordprocessingDrawing" xmlns:w10="urn:schemas-microsoft-com:office:word" xmlns:w="http://schemas.openxmlformats.org/wordprocessingml/2006/main" xmlns:w14="http://schemas.microsoft.com/office/word/2010/wordml" xmlns:w15="http://schemas.microsoft.com/office/word/2012/wordml" xmlns:w16cex="http://schemas.microsoft.com/office/word/2018/wordml/cex" xmlns:w16cid="http://schemas.microsoft.com/office/word/2016/wordml/cid" xmlns:w16="http://schemas.microsoft.com/office/word/2018/wordml" xmlns:w16du="http://schemas.microsoft.com/office/word/2023/wordml/word16du" xmlns:w16sdtdh="http://schemas.microsoft.com/office/word/2020/wordml/sdtdatahash" xmlns:w16se="http://schemas.microsoft.com/office/word/2015/wordml/symex" xmlns:wpg="http://schemas.microsoft.com/office/word/2010/wordprocessingGroup" xmlns:wpi="http://schemas.microsoft.com/office/word/2010/wordprocessingInk" xmlns:wne="http://schemas.microsoft.com/office/word/2006/wordml" xmlns:wps="http://schemas.microsoft.com/office/word/2010/wordprocessingShape" mc:Ignorable="w14 w15 w16se w16cid w16 w16cex w16sdtdh wp14">
   <w:body>
     <w:p>
       <w:pPr>
@@ -87,6 +87,7 @@
       <w:r>
         <w:rPr>
           <w:rFonts w:ascii="Yu Gothic Medium" w:eastAsia="Yu Gothic Medium" w:hAnsi="Yu Gothic Medium"/>
+          <w:noProof/>
           <w:sz w:val="24"/>
           <w:szCs w:val="24"/>
           <w:lang w:val="en-CA"/>
@@ -294,8 +295,6 @@
         </w:numPr>
         <w:rPr>
           <w:rFonts w:ascii="Yu Gothic Medium" w:eastAsia="Yu Gothic Medium" w:hAnsi="Yu Gothic Medium"/>
-          <w:b/>
-          <w:bCs/>
           <w:sz w:val="24"/>
           <w:szCs w:val="24"/>
           <w:lang w:val="en-CA"/>
@@ -327,6 +326,501 @@
           <w:szCs w:val="24"/>
           <w:lang w:val="en-CA"/>
         </w:rPr>
+        <w:t>F</w:t>
+      </w:r>
+      <w:r>
+        <w:rPr>
+          <w:rFonts w:ascii="Yu Gothic Medium" w:eastAsia="Yu Gothic Medium" w:hAnsi="Yu Gothic Medium"/>
+          <w:sz w:val="24"/>
+          <w:szCs w:val="24"/>
+          <w:lang w:val="en-CA"/>
+        </w:rPr>
+        <w:t>or example, if X1 and X2 both have the domain {1,2,3}, then the constraint saying that X1 must be greater than X2 can be written as</w:t>
+      </w:r>
+      <w:r>
+        <w:rPr>
+          <w:rFonts w:ascii="Yu Gothic Medium" w:eastAsia="Yu Gothic Medium" w:hAnsi="Yu Gothic Medium"/>
+          <w:sz w:val="24"/>
+          <w:szCs w:val="24"/>
+          <w:lang w:val="en-CA"/>
+        </w:rPr>
+        <w:t>:</w:t>
+      </w:r>
+    </w:p>
+    <w:p>
+      <w:pPr>
+        <w:pStyle w:val="ListParagraph"/>
+        <w:numPr>
+          <w:ilvl w:val="0"/>
+          <w:numId w:val="2"/>
+        </w:numPr>
+        <w:rPr>
+          <w:rFonts w:ascii="Yu Gothic Medium" w:eastAsia="Yu Gothic Medium" w:hAnsi="Yu Gothic Medium"/>
+          <w:sz w:val="24"/>
+          <w:szCs w:val="24"/>
+          <w:lang w:val="en-CA"/>
+        </w:rPr>
+      </w:pPr>
+      <w:proofErr w:type="gramStart"/>
+      <w:r>
+        <w:rPr>
+          <w:rFonts w:ascii="Yu Gothic Medium" w:eastAsia="Yu Gothic Medium" w:hAnsi="Yu Gothic Medium" w:hint="eastAsia"/>
+          <w:sz w:val="24"/>
+          <w:szCs w:val="24"/>
+          <w:lang w:val="en-CA"/>
+        </w:rPr>
+        <w:t>〈</w:t>
+      </w:r>
+      <w:r>
+        <w:rPr>
+          <w:rFonts w:ascii="Yu Gothic Medium" w:eastAsia="Yu Gothic Medium" w:hAnsi="Yu Gothic Medium"/>
+          <w:sz w:val="24"/>
+          <w:szCs w:val="24"/>
+          <w:lang w:val="en-CA"/>
+        </w:rPr>
+        <w:t>(</w:t>
+      </w:r>
+      <w:proofErr w:type="gramEnd"/>
+      <w:r>
+        <w:rPr>
+          <w:rFonts w:ascii="Yu Gothic Medium" w:eastAsia="Yu Gothic Medium" w:hAnsi="Yu Gothic Medium"/>
+          <w:sz w:val="24"/>
+          <w:szCs w:val="24"/>
+          <w:lang w:val="en-CA"/>
+        </w:rPr>
+        <w:t>X</w:t>
+      </w:r>
+      <w:r>
+        <w:rPr>
+          <w:rFonts w:ascii="Yu Gothic Medium" w:eastAsia="Yu Gothic Medium" w:hAnsi="Yu Gothic Medium"/>
+          <w:sz w:val="24"/>
+          <w:szCs w:val="24"/>
+          <w:lang w:val="en-CA"/>
+        </w:rPr>
+        <w:t>1, X</w:t>
+      </w:r>
+      <w:r>
+        <w:rPr>
+          <w:rFonts w:ascii="Yu Gothic Medium" w:eastAsia="Yu Gothic Medium" w:hAnsi="Yu Gothic Medium"/>
+          <w:sz w:val="24"/>
+          <w:szCs w:val="24"/>
+          <w:lang w:val="en-CA"/>
+        </w:rPr>
+        <w:t>2),{(3,1),(3,2),(2,1)</w:t>
+      </w:r>
+      <w:r>
+        <w:rPr>
+          <w:rFonts w:ascii="Yu Gothic Medium" w:eastAsia="Yu Gothic Medium" w:hAnsi="Yu Gothic Medium"/>
+          <w:sz w:val="24"/>
+          <w:szCs w:val="24"/>
+          <w:lang w:val="en-CA"/>
+        </w:rPr>
+        <w:t>}</w:t>
+      </w:r>
+      <w:r>
+        <w:rPr>
+          <w:rFonts w:hint="eastAsia"/>
+        </w:rPr>
+        <w:t xml:space="preserve"> </w:t>
+      </w:r>
+      <w:r>
+        <w:rPr>
+          <w:rFonts w:ascii="Yu Gothic Medium" w:eastAsia="Yu Gothic Medium" w:hAnsi="Yu Gothic Medium" w:hint="eastAsia"/>
+          <w:sz w:val="24"/>
+          <w:szCs w:val="24"/>
+          <w:lang w:val="en-CA"/>
+        </w:rPr>
+        <w:t>〉</w:t>
+      </w:r>
+      <w:r>
+        <w:rPr>
+          <w:rFonts w:ascii="Yu Gothic Medium" w:eastAsia="Yu Gothic Medium" w:hAnsi="Yu Gothic Medium"/>
+          <w:sz w:val="24"/>
+          <w:szCs w:val="24"/>
+          <w:lang w:val="en-CA"/>
+        </w:rPr>
+        <w:t xml:space="preserve"> or </w:t>
+      </w:r>
+    </w:p>
+    <w:p>
+      <w:pPr>
+        <w:pStyle w:val="ListParagraph"/>
+        <w:numPr>
+          <w:ilvl w:val="0"/>
+          <w:numId w:val="2"/>
+        </w:numPr>
+        <w:rPr>
+          <w:rFonts w:ascii="Yu Gothic Medium" w:eastAsia="Yu Gothic Medium" w:hAnsi="Yu Gothic Medium"/>
+          <w:sz w:val="24"/>
+          <w:szCs w:val="24"/>
+          <w:lang w:val="en-CA"/>
+        </w:rPr>
+      </w:pPr>
+      <w:proofErr w:type="gramStart"/>
+      <w:r>
+        <w:rPr>
+          <w:rFonts w:ascii="Yu Gothic Medium" w:eastAsia="Yu Gothic Medium" w:hAnsi="Yu Gothic Medium" w:hint="eastAsia"/>
+          <w:sz w:val="24"/>
+          <w:szCs w:val="24"/>
+          <w:lang w:val="en-CA"/>
+        </w:rPr>
+        <w:t>〈</w:t>
+      </w:r>
+      <w:r>
+        <w:rPr>
+          <w:rFonts w:ascii="Yu Gothic Medium" w:eastAsia="Yu Gothic Medium" w:hAnsi="Yu Gothic Medium"/>
+          <w:sz w:val="24"/>
+          <w:szCs w:val="24"/>
+          <w:lang w:val="en-CA"/>
+        </w:rPr>
+        <w:t>(</w:t>
+      </w:r>
+      <w:proofErr w:type="gramEnd"/>
+      <w:r>
+        <w:rPr>
+          <w:rFonts w:ascii="Yu Gothic Medium" w:eastAsia="Yu Gothic Medium" w:hAnsi="Yu Gothic Medium"/>
+          <w:sz w:val="24"/>
+          <w:szCs w:val="24"/>
+          <w:lang w:val="en-CA"/>
+        </w:rPr>
+        <w:t>X</w:t>
+      </w:r>
+      <w:r>
+        <w:rPr>
+          <w:rFonts w:ascii="Yu Gothic Medium" w:eastAsia="Yu Gothic Medium" w:hAnsi="Yu Gothic Medium"/>
+          <w:sz w:val="24"/>
+          <w:szCs w:val="24"/>
+          <w:lang w:val="en-CA"/>
+        </w:rPr>
+        <w:t>1, X</w:t>
+      </w:r>
+      <w:r>
+        <w:rPr>
+          <w:rFonts w:ascii="Yu Gothic Medium" w:eastAsia="Yu Gothic Medium" w:hAnsi="Yu Gothic Medium"/>
+          <w:sz w:val="24"/>
+          <w:szCs w:val="24"/>
+          <w:lang w:val="en-CA"/>
+        </w:rPr>
+        <w:t>2),</w:t>
+      </w:r>
+      <w:r>
+        <w:rPr>
+          <w:rFonts w:ascii="Yu Gothic Medium" w:eastAsia="Yu Gothic Medium" w:hAnsi="Yu Gothic Medium"/>
+          <w:sz w:val="24"/>
+          <w:szCs w:val="24"/>
+          <w:lang w:val="en-CA"/>
+        </w:rPr>
+        <w:t xml:space="preserve"> </w:t>
+      </w:r>
+      <w:r>
+        <w:rPr>
+          <w:rFonts w:ascii="Yu Gothic Medium" w:eastAsia="Yu Gothic Medium" w:hAnsi="Yu Gothic Medium"/>
+          <w:sz w:val="24"/>
+          <w:szCs w:val="24"/>
+          <w:lang w:val="en-CA"/>
+        </w:rPr>
+        <w:t>X1 &gt; X2</w:t>
+      </w:r>
+      <w:r>
+        <w:rPr>
+          <w:rFonts w:ascii="Yu Gothic Medium" w:eastAsia="Yu Gothic Medium" w:hAnsi="Yu Gothic Medium" w:hint="eastAsia"/>
+          <w:sz w:val="24"/>
+          <w:szCs w:val="24"/>
+          <w:lang w:val="en-CA"/>
+        </w:rPr>
+        <w:t>〉</w:t>
+      </w:r>
+    </w:p>
+    <w:p>
+      <w:pPr>
+        <w:rPr>
+          <w:rFonts w:ascii="Yu Gothic Medium" w:eastAsia="Yu Gothic Medium" w:hAnsi="Yu Gothic Medium"/>
+          <w:sz w:val="24"/>
+          <w:szCs w:val="24"/>
+          <w:lang w:val="en-CA"/>
+        </w:rPr>
+      </w:pPr>
+      <w:r>
+        <w:rPr>
+          <w:rFonts w:ascii="Yu Gothic Medium" w:eastAsia="Yu Gothic Medium" w:hAnsi="Yu Gothic Medium"/>
+          <w:sz w:val="24"/>
+          <w:szCs w:val="24"/>
+          <w:lang w:val="en-CA"/>
+        </w:rPr>
+        <w:t xml:space="preserve">Types </w:t>
+      </w:r>
+      <w:r>
+        <w:rPr>
+          <w:rFonts w:ascii="Yu Gothic Medium" w:eastAsia="Yu Gothic Medium" w:hAnsi="Yu Gothic Medium"/>
+          <w:sz w:val="24"/>
+          <w:szCs w:val="24"/>
+          <w:lang w:val="en-CA"/>
+        </w:rPr>
+        <w:t>o</w:t>
+      </w:r>
+      <w:r>
+        <w:rPr>
+          <w:rFonts w:ascii="Yu Gothic Medium" w:eastAsia="Yu Gothic Medium" w:hAnsi="Yu Gothic Medium"/>
+          <w:sz w:val="24"/>
+          <w:szCs w:val="24"/>
+          <w:lang w:val="en-CA"/>
+        </w:rPr>
+        <w:t>f assignments:</w:t>
+      </w:r>
+    </w:p>
+    <w:p>
+      <w:pPr>
+        <w:pStyle w:val="ListParagraph"/>
+        <w:numPr>
+          <w:ilvl w:val="0"/>
+          <w:numId w:val="2"/>
+        </w:numPr>
+        <w:rPr>
+          <w:rFonts w:ascii="Yu Gothic Medium" w:eastAsia="Yu Gothic Medium" w:hAnsi="Yu Gothic Medium"/>
+          <w:b/>
+          <w:bCs/>
+          <w:sz w:val="24"/>
+          <w:szCs w:val="24"/>
+          <w:lang w:val="en-CA"/>
+        </w:rPr>
+      </w:pPr>
+      <w:r>
+        <w:rPr>
+          <w:rFonts w:ascii="Yu Gothic Medium" w:eastAsia="Yu Gothic Medium" w:hAnsi="Yu Gothic Medium"/>
+          <w:b/>
+          <w:bCs/>
+          <w:sz w:val="24"/>
+          <w:szCs w:val="24"/>
+          <w:lang w:val="en-CA"/>
+        </w:rPr>
+        <w:t>Consistent assignment</w:t>
+      </w:r>
+      <w:r>
+        <w:rPr>
+          <w:rFonts w:ascii="Yu Gothic Medium" w:eastAsia="Yu Gothic Medium" w:hAnsi="Yu Gothic Medium"/>
+          <w:sz w:val="24"/>
+          <w:szCs w:val="24"/>
+          <w:lang w:val="en-CA"/>
+        </w:rPr>
+        <w:t xml:space="preserve">: the assignment doesn't violate any </w:t>
+      </w:r>
+      <w:proofErr w:type="gramStart"/>
+      <w:r>
+        <w:rPr>
+          <w:rFonts w:ascii="Yu Gothic Medium" w:eastAsia="Yu Gothic Medium" w:hAnsi="Yu Gothic Medium"/>
+          <w:sz w:val="24"/>
+          <w:szCs w:val="24"/>
+          <w:lang w:val="en-CA"/>
+        </w:rPr>
+        <w:t>constraints</w:t>
+      </w:r>
+      <w:proofErr w:type="gramEnd"/>
+    </w:p>
+    <w:p>
+      <w:pPr>
+        <w:pStyle w:val="ListParagraph"/>
+        <w:numPr>
+          <w:ilvl w:val="0"/>
+          <w:numId w:val="2"/>
+        </w:numPr>
+        <w:rPr>
+          <w:rFonts w:ascii="Yu Gothic Medium" w:eastAsia="Yu Gothic Medium" w:hAnsi="Yu Gothic Medium"/>
+          <w:b/>
+          <w:bCs/>
+          <w:sz w:val="24"/>
+          <w:szCs w:val="24"/>
+          <w:lang w:val="en-CA"/>
+        </w:rPr>
+      </w:pPr>
+      <w:r>
+        <w:rPr>
+          <w:rFonts w:ascii="Yu Gothic Medium" w:eastAsia="Yu Gothic Medium" w:hAnsi="Yu Gothic Medium"/>
+          <w:b/>
+          <w:bCs/>
+          <w:sz w:val="24"/>
+          <w:szCs w:val="24"/>
+          <w:lang w:val="en-CA"/>
+        </w:rPr>
+        <w:t>Complete assignment</w:t>
+      </w:r>
+      <w:r>
+        <w:rPr>
+          <w:rFonts w:ascii="Yu Gothic Medium" w:eastAsia="Yu Gothic Medium" w:hAnsi="Yu Gothic Medium"/>
+          <w:sz w:val="24"/>
+          <w:szCs w:val="24"/>
+          <w:lang w:val="en-CA"/>
+        </w:rPr>
+        <w:t xml:space="preserve">: every variable is assigned a </w:t>
+      </w:r>
+      <w:proofErr w:type="gramStart"/>
+      <w:r>
+        <w:rPr>
+          <w:rFonts w:ascii="Yu Gothic Medium" w:eastAsia="Yu Gothic Medium" w:hAnsi="Yu Gothic Medium"/>
+          <w:sz w:val="24"/>
+          <w:szCs w:val="24"/>
+          <w:lang w:val="en-CA"/>
+        </w:rPr>
+        <w:t>value</w:t>
+      </w:r>
+      <w:proofErr w:type="gramEnd"/>
+      <w:r>
+        <w:rPr>
+          <w:rFonts w:ascii="Yu Gothic Medium" w:eastAsia="Yu Gothic Medium" w:hAnsi="Yu Gothic Medium"/>
+          <w:sz w:val="24"/>
+          <w:szCs w:val="24"/>
+          <w:lang w:val="en-CA"/>
+        </w:rPr>
+        <w:t xml:space="preserve"> </w:t>
+      </w:r>
+    </w:p>
+    <w:p>
+      <w:pPr>
+        <w:pStyle w:val="ListParagraph"/>
+        <w:numPr>
+          <w:ilvl w:val="0"/>
+          <w:numId w:val="2"/>
+        </w:numPr>
+        <w:rPr>
+          <w:rFonts w:ascii="Yu Gothic Medium" w:eastAsia="Yu Gothic Medium" w:hAnsi="Yu Gothic Medium"/>
+          <w:b/>
+          <w:bCs/>
+          <w:sz w:val="24"/>
+          <w:szCs w:val="24"/>
+          <w:lang w:val="en-CA"/>
+        </w:rPr>
+      </w:pPr>
+      <w:r>
+        <w:rPr>
+          <w:rFonts w:ascii="Yu Gothic Medium" w:eastAsia="Yu Gothic Medium" w:hAnsi="Yu Gothic Medium"/>
+          <w:b/>
+          <w:bCs/>
+          <w:sz w:val="24"/>
+          <w:szCs w:val="24"/>
+          <w:lang w:val="en-CA"/>
+        </w:rPr>
+        <w:t>Partial assignment</w:t>
+      </w:r>
+      <w:r>
+        <w:rPr>
+          <w:rFonts w:ascii="Yu Gothic Medium" w:eastAsia="Yu Gothic Medium" w:hAnsi="Yu Gothic Medium"/>
+          <w:sz w:val="24"/>
+          <w:szCs w:val="24"/>
+          <w:lang w:val="en-CA"/>
+        </w:rPr>
+        <w:t xml:space="preserve">: leaves some variables </w:t>
+      </w:r>
+      <w:proofErr w:type="gramStart"/>
+      <w:r>
+        <w:rPr>
+          <w:rFonts w:ascii="Yu Gothic Medium" w:eastAsia="Yu Gothic Medium" w:hAnsi="Yu Gothic Medium"/>
+          <w:sz w:val="24"/>
+          <w:szCs w:val="24"/>
+          <w:lang w:val="en-CA"/>
+        </w:rPr>
+        <w:t>unassigned</w:t>
+      </w:r>
+      <w:proofErr w:type="gramEnd"/>
+    </w:p>
+    <w:p>
+      <w:pPr>
+        <w:pStyle w:val="ListParagraph"/>
+        <w:numPr>
+          <w:ilvl w:val="0"/>
+          <w:numId w:val="2"/>
+        </w:numPr>
+        <w:rPr>
+          <w:rFonts w:ascii="Yu Gothic Medium" w:eastAsia="Yu Gothic Medium" w:hAnsi="Yu Gothic Medium"/>
+          <w:b/>
+          <w:bCs/>
+          <w:sz w:val="24"/>
+          <w:szCs w:val="24"/>
+          <w:lang w:val="en-CA"/>
+        </w:rPr>
+      </w:pPr>
+      <w:r>
+        <w:rPr>
+          <w:rFonts w:ascii="Yu Gothic Medium" w:eastAsia="Yu Gothic Medium" w:hAnsi="Yu Gothic Medium"/>
+          <w:b/>
+          <w:bCs/>
+          <w:sz w:val="24"/>
+          <w:szCs w:val="24"/>
+          <w:lang w:val="en-CA"/>
+        </w:rPr>
+        <w:t>Partial solution</w:t>
+      </w:r>
+      <w:r>
+        <w:rPr>
+          <w:rFonts w:ascii="Yu Gothic Medium" w:eastAsia="Yu Gothic Medium" w:hAnsi="Yu Gothic Medium"/>
+          <w:sz w:val="24"/>
+          <w:szCs w:val="24"/>
+          <w:lang w:val="en-CA"/>
+        </w:rPr>
+        <w:t xml:space="preserve">: Partial assignment that is </w:t>
+      </w:r>
+      <w:proofErr w:type="gramStart"/>
+      <w:r>
+        <w:rPr>
+          <w:rFonts w:ascii="Yu Gothic Medium" w:eastAsia="Yu Gothic Medium" w:hAnsi="Yu Gothic Medium"/>
+          <w:sz w:val="24"/>
+          <w:szCs w:val="24"/>
+          <w:lang w:val="en-CA"/>
+        </w:rPr>
+        <w:t>consistent</w:t>
+      </w:r>
+      <w:proofErr w:type="gramEnd"/>
+    </w:p>
+    <w:p>
+      <w:pPr>
+        <w:rPr>
+          <w:rFonts w:ascii="Yu Gothic Medium" w:eastAsia="Yu Gothic Medium" w:hAnsi="Yu Gothic Medium"/>
+          <w:b/>
+          <w:bCs/>
+          <w:sz w:val="24"/>
+          <w:szCs w:val="24"/>
+          <w:lang w:val="en-CA"/>
+        </w:rPr>
+      </w:pPr>
+      <w:r>
+        <w:rPr>
+          <w:rFonts w:ascii="Yu Gothic Medium" w:eastAsia="Yu Gothic Medium" w:hAnsi="Yu Gothic Medium"/>
+          <w:b/>
+          <w:bCs/>
+          <w:sz w:val="24"/>
+          <w:szCs w:val="24"/>
+          <w:lang w:val="en-CA"/>
+        </w:rPr>
+        <w:t xml:space="preserve">The solution to a CSP is a complete, consistent </w:t>
+      </w:r>
+      <w:proofErr w:type="gramStart"/>
+      <w:r>
+        <w:rPr>
+          <w:rFonts w:ascii="Yu Gothic Medium" w:eastAsia="Yu Gothic Medium" w:hAnsi="Yu Gothic Medium"/>
+          <w:b/>
+          <w:bCs/>
+          <w:sz w:val="24"/>
+          <w:szCs w:val="24"/>
+          <w:lang w:val="en-CA"/>
+        </w:rPr>
+        <w:t>assignment</w:t>
+      </w:r>
+      <w:proofErr w:type="gramEnd"/>
+    </w:p>
+    <w:p>
+      <w:pPr>
+        <w:rPr>
+          <w:rFonts w:ascii="Yu Gothic Medium" w:eastAsia="Yu Gothic Medium" w:hAnsi="Yu Gothic Medium"/>
+          <w:sz w:val="24"/>
+          <w:szCs w:val="24"/>
+          <w:lang w:val="en-CA"/>
+        </w:rPr>
+      </w:pPr>
+      <w:r>
+        <w:rPr>
+          <w:rFonts w:ascii="Yu Gothic Medium" w:eastAsia="Yu Gothic Medium" w:hAnsi="Yu Gothic Medium"/>
+          <w:sz w:val="24"/>
+          <w:szCs w:val="24"/>
+          <w:lang w:val="en-CA"/>
+        </w:rPr>
         <w:t>CSPs admit the usage of backtracking during the search phase (evolving from informed and uninformed search problems)</w:t>
       </w:r>
     </w:p>
@@ -346,141 +840,47 @@
           <w:szCs w:val="24"/>
           <w:lang w:val="en-CA"/>
         </w:rPr>
-        <w:t>//</w:t>
-      </w:r>
-      <w:proofErr w:type="spellStart"/>
-      <w:r>
-        <w:rPr>
-          <w:rFonts w:ascii="Yu Gothic Medium" w:eastAsia="Yu Gothic Medium" w:hAnsi="Yu Gothic Medium"/>
-          <w:sz w:val="24"/>
-          <w:szCs w:val="24"/>
-          <w:lang w:val="en-CA"/>
-        </w:rPr>
-        <w:t>todo</w:t>
-      </w:r>
-      <w:proofErr w:type="spellEnd"/>
-    </w:p>
-    <w:p>
-      <w:pPr>
-        <w:rPr>
-          <w:rFonts w:ascii="Yu Gothic Medium" w:eastAsia="Yu Gothic Medium" w:hAnsi="Yu Gothic Medium"/>
-          <w:sz w:val="24"/>
-          <w:szCs w:val="24"/>
-          <w:lang w:val="en-CA"/>
-        </w:rPr>
-      </w:pPr>
-      <w:r>
-        <w:rPr>
-          <w:rFonts w:ascii="Yu Gothic Medium" w:eastAsia="Yu Gothic Medium" w:hAnsi="Yu Gothic Medium"/>
-          <w:sz w:val="24"/>
-          <w:szCs w:val="24"/>
-          <w:lang w:val="en-CA"/>
-        </w:rPr>
-        <w:t xml:space="preserve">More on world state representation </w:t>
-      </w:r>
-    </w:p>
-    <w:p>
-      <w:pPr>
-        <w:rPr>
-          <w:rFonts w:ascii="Yu Gothic Medium" w:eastAsia="Yu Gothic Medium" w:hAnsi="Yu Gothic Medium"/>
-          <w:sz w:val="24"/>
-          <w:szCs w:val="24"/>
-          <w:lang w:val="en-CA"/>
-        </w:rPr>
-      </w:pPr>
-      <w:r>
-        <w:rPr>
-          <w:rFonts w:ascii="Yu Gothic Medium" w:eastAsia="Yu Gothic Medium" w:hAnsi="Yu Gothic Medium"/>
-          <w:sz w:val="24"/>
-          <w:szCs w:val="24"/>
-          <w:lang w:val="en-CA"/>
-        </w:rPr>
-        <w:t>Factored vs Atomic</w:t>
-      </w:r>
-    </w:p>
-    <w:p>
-      <w:pPr>
-        <w:rPr>
-          <w:rFonts w:ascii="Yu Gothic Medium" w:eastAsia="Yu Gothic Medium" w:hAnsi="Yu Gothic Medium"/>
-          <w:sz w:val="24"/>
-          <w:szCs w:val="24"/>
-          <w:lang w:val="en-CA"/>
-        </w:rPr>
-      </w:pPr>
-      <w:r>
-        <w:rPr>
-          <w:rFonts w:ascii="Yu Gothic Medium" w:eastAsia="Yu Gothic Medium" w:hAnsi="Yu Gothic Medium"/>
-          <w:sz w:val="24"/>
-          <w:szCs w:val="24"/>
-          <w:lang w:val="en-CA"/>
-        </w:rPr>
-        <w:t>Consistent assignment</w:t>
-      </w:r>
-    </w:p>
-    <w:p>
-      <w:pPr>
-        <w:rPr>
-          <w:rFonts w:ascii="Yu Gothic Medium" w:eastAsia="Yu Gothic Medium" w:hAnsi="Yu Gothic Medium"/>
-          <w:sz w:val="24"/>
-          <w:szCs w:val="24"/>
-          <w:lang w:val="en-CA"/>
-        </w:rPr>
-      </w:pPr>
-      <w:r>
-        <w:rPr>
-          <w:rFonts w:ascii="Yu Gothic Medium" w:eastAsia="Yu Gothic Medium" w:hAnsi="Yu Gothic Medium"/>
-          <w:sz w:val="24"/>
-          <w:szCs w:val="24"/>
-          <w:lang w:val="en-CA"/>
-        </w:rPr>
-        <w:t>Ternary constraints</w:t>
-      </w:r>
-    </w:p>
-    <w:p>
-      <w:pPr>
-        <w:rPr>
-          <w:rFonts w:ascii="Yu Gothic Medium" w:eastAsia="Yu Gothic Medium" w:hAnsi="Yu Gothic Medium"/>
-          <w:sz w:val="24"/>
-          <w:szCs w:val="24"/>
-          <w:lang w:val="en-CA"/>
-        </w:rPr>
-      </w:pPr>
-      <w:r>
-        <w:rPr>
-          <w:rFonts w:ascii="Yu Gothic Medium" w:eastAsia="Yu Gothic Medium" w:hAnsi="Yu Gothic Medium"/>
-          <w:sz w:val="24"/>
-          <w:szCs w:val="24"/>
-          <w:lang w:val="en-CA"/>
-        </w:rPr>
-        <w:t>Constraint graph vs constraint hypergraph</w:t>
-      </w:r>
-      <w:r>
-        <w:rPr>
-          <w:rFonts w:ascii="Yu Gothic Medium" w:eastAsia="Yu Gothic Medium" w:hAnsi="Yu Gothic Medium"/>
-          <w:sz w:val="24"/>
-          <w:szCs w:val="24"/>
-          <w:lang w:val="en-CA"/>
-        </w:rPr>
-        <w:t xml:space="preserve"> (latter takes more than 2 variables)</w:t>
-      </w:r>
-    </w:p>
-    <w:p>
-      <w:pPr>
-        <w:rPr>
-          <w:rFonts w:ascii="Yu Gothic Medium" w:eastAsia="Yu Gothic Medium" w:hAnsi="Yu Gothic Medium"/>
-          <w:sz w:val="24"/>
-          <w:szCs w:val="24"/>
-          <w:lang w:val="en-CA"/>
-        </w:rPr>
-      </w:pPr>
-      <w:r>
-        <w:rPr>
-          <w:rFonts w:ascii="Yu Gothic Medium" w:eastAsia="Yu Gothic Medium" w:hAnsi="Yu Gothic Medium"/>
-          <w:sz w:val="24"/>
-          <w:szCs w:val="24"/>
-          <w:lang w:val="en-CA"/>
-        </w:rPr>
-        <w:t xml:space="preserve">Graphs with different </w:t>
+        <w:t xml:space="preserve">CSPs provide a </w:t>
+      </w:r>
+      <w:r>
+        <w:rPr>
+          <w:rFonts w:ascii="Yu Gothic Medium" w:eastAsia="Yu Gothic Medium" w:hAnsi="Yu Gothic Medium"/>
+          <w:b/>
+          <w:bCs/>
+          <w:sz w:val="24"/>
+          <w:szCs w:val="24"/>
+          <w:lang w:val="en-CA"/>
+        </w:rPr>
+        <w:t xml:space="preserve">factored </w:t>
+      </w:r>
+      <w:r>
+        <w:rPr>
+          <w:rFonts w:ascii="Yu Gothic Medium" w:eastAsia="Yu Gothic Medium" w:hAnsi="Yu Gothic Medium"/>
+          <w:sz w:val="24"/>
+          <w:szCs w:val="24"/>
+          <w:lang w:val="en-CA"/>
+        </w:rPr>
+        <w:t xml:space="preserve">representation of states, as opposed to FSAs, which represent states </w:t>
+      </w:r>
+      <w:r>
+        <w:rPr>
+          <w:rFonts w:ascii="Yu Gothic Medium" w:eastAsia="Yu Gothic Medium" w:hAnsi="Yu Gothic Medium"/>
+          <w:b/>
+          <w:bCs/>
+          <w:sz w:val="24"/>
+          <w:szCs w:val="24"/>
+          <w:lang w:val="en-CA"/>
+        </w:rPr>
+        <w:t xml:space="preserve">atomically </w:t>
+      </w:r>
+      <w:r>
+        <w:rPr>
+          <w:rFonts w:ascii="Yu Gothic Medium" w:eastAsia="Yu Gothic Medium" w:hAnsi="Yu Gothic Medium"/>
+          <w:sz w:val="24"/>
+          <w:szCs w:val="24"/>
+          <w:lang w:val="en-CA"/>
+        </w:rPr>
+        <w:t>(</w:t>
       </w:r>
       <w:proofErr w:type="gramStart"/>
       <w:r>
@@ -490,7 +890,7 @@
           <w:szCs w:val="24"/>
           <w:lang w:val="en-CA"/>
         </w:rPr>
-        <w:t>nodes :</w:t>
+        <w:t>i.e.</w:t>
       </w:r>
       <w:proofErr w:type="gramEnd"/>
       <w:r>
@@ -500,8 +900,18 @@
           <w:szCs w:val="24"/>
           <w:lang w:val="en-CA"/>
         </w:rPr>
-        <w:t xml:space="preserve"> bipartite graphs</w:t>
-      </w:r>
+        <w:t xml:space="preserve"> in an indivisible manner)</w:t>
+      </w:r>
+    </w:p>
+    <w:p>
+      <w:pPr>
+        <w:rPr>
+          <w:rFonts w:ascii="Yu Gothic Medium" w:eastAsia="Yu Gothic Medium" w:hAnsi="Yu Gothic Medium"/>
+          <w:sz w:val="24"/>
+          <w:szCs w:val="24"/>
+          <w:lang w:val="en-CA"/>
+        </w:rPr>
+      </w:pPr>
     </w:p>
     <w:p>
       <w:pPr>
@@ -527,6 +937,7 @@
           <w:szCs w:val="24"/>
           <w:lang w:val="en-CA"/>
         </w:rPr>
+        <w:lastRenderedPageBreak/>
         <w:t>Between declarative and procedural paradigms</w:t>
       </w:r>
     </w:p>
@@ -565,7 +976,6 @@
           <w:szCs w:val="24"/>
           <w:lang w:val="en-CA"/>
         </w:rPr>
-        <w:lastRenderedPageBreak/>
         <w:t xml:space="preserve">Imperative programming is a paradigm describing HOW the program should do something by explicitly specifying each instruction (or statement) step by step, which mutate the program's </w:t>
       </w:r>
       <w:proofErr w:type="gramStart"/>
@@ -606,40 +1016,1114 @@
         </w:rPr>
         <w:t>Constraint graphs</w:t>
       </w:r>
-    </w:p>
-    <w:p>
-      <w:pPr>
-        <w:rPr>
-          <w:rFonts w:ascii="Yu Gothic Medium" w:eastAsia="Yu Gothic Medium" w:hAnsi="Yu Gothic Medium"/>
-          <w:sz w:val="24"/>
-          <w:szCs w:val="24"/>
-          <w:lang w:val="en-CA"/>
-        </w:rPr>
-      </w:pPr>
-      <w:r>
-        <w:rPr>
-          <w:rFonts w:ascii="Yu Gothic Medium" w:eastAsia="Yu Gothic Medium" w:hAnsi="Yu Gothic Medium"/>
-          <w:sz w:val="24"/>
-          <w:szCs w:val="24"/>
-          <w:lang w:val="en-CA"/>
-        </w:rPr>
-        <w:t>Interpretation function (see later in course)</w:t>
-      </w:r>
-    </w:p>
-    <w:p>
-      <w:pPr>
-        <w:rPr>
-          <w:rFonts w:ascii="Yu Gothic Medium" w:eastAsia="Yu Gothic Medium" w:hAnsi="Yu Gothic Medium"/>
-          <w:sz w:val="24"/>
-          <w:szCs w:val="24"/>
-          <w:lang w:val="en-CA"/>
-        </w:rPr>
-      </w:pPr>
-    </w:p>
-    <w:p>
-      <w:pPr>
-        <w:rPr>
-          <w:rFonts w:ascii="Yu Gothic Medium" w:eastAsia="Yu Gothic Medium" w:hAnsi="Yu Gothic Medium"/>
+      <w:r>
+        <w:rPr>
+          <w:rFonts w:ascii="Yu Gothic Medium" w:eastAsia="Yu Gothic Medium" w:hAnsi="Yu Gothic Medium"/>
+          <w:b/>
+          <w:bCs/>
+          <w:i/>
+          <w:iCs/>
+          <w:sz w:val="24"/>
+          <w:szCs w:val="24"/>
+          <w:lang w:val="en-CA"/>
+        </w:rPr>
+        <w:t xml:space="preserve"> – The </w:t>
+      </w:r>
+      <w:r>
+        <w:rPr>
+          <w:rFonts w:ascii="Yu Gothic Medium" w:eastAsia="Yu Gothic Medium" w:hAnsi="Yu Gothic Medium"/>
+          <w:b/>
+          <w:bCs/>
+          <w:i/>
+          <w:iCs/>
+          <w:sz w:val="24"/>
+          <w:szCs w:val="24"/>
+          <w:lang w:val="en-CA"/>
+        </w:rPr>
+        <w:t xml:space="preserve">AUS </w:t>
+      </w:r>
+      <w:r>
+        <w:rPr>
+          <w:rFonts w:ascii="Yu Gothic Medium" w:eastAsia="Yu Gothic Medium" w:hAnsi="Yu Gothic Medium"/>
+          <w:b/>
+          <w:bCs/>
+          <w:i/>
+          <w:iCs/>
+          <w:sz w:val="24"/>
+          <w:szCs w:val="24"/>
+          <w:lang w:val="en-CA"/>
+        </w:rPr>
+        <w:t>Map Coloring problem</w:t>
+      </w:r>
+    </w:p>
+    <w:p>
+      <w:pPr>
+        <w:rPr>
+          <w:rFonts w:ascii="Yu Gothic Medium" w:eastAsia="Yu Gothic Medium" w:hAnsi="Yu Gothic Medium"/>
+          <w:sz w:val="24"/>
+          <w:szCs w:val="24"/>
+          <w:lang w:val="en-CA"/>
+        </w:rPr>
+      </w:pPr>
+      <w:r>
+        <w:rPr>
+          <w:rFonts w:ascii="Yu Gothic Medium" w:eastAsia="Yu Gothic Medium" w:hAnsi="Yu Gothic Medium"/>
+          <w:sz w:val="24"/>
+          <w:szCs w:val="24"/>
+          <w:lang w:val="en-CA"/>
+        </w:rPr>
+        <w:t>Given:</w:t>
+      </w:r>
+    </w:p>
+    <w:p>
+      <w:pPr>
+        <w:pStyle w:val="ListParagraph"/>
+        <w:numPr>
+          <w:ilvl w:val="0"/>
+          <w:numId w:val="2"/>
+        </w:numPr>
+        <w:rPr>
+          <w:rFonts w:ascii="Yu Gothic Medium" w:eastAsia="Yu Gothic Medium" w:hAnsi="Yu Gothic Medium"/>
+          <w:sz w:val="24"/>
+          <w:szCs w:val="24"/>
+          <w:lang w:val="en-CA"/>
+        </w:rPr>
+      </w:pPr>
+      <w:r>
+        <w:rPr>
+          <w:rFonts w:ascii="Yu Gothic Medium" w:eastAsia="Yu Gothic Medium" w:hAnsi="Yu Gothic Medium"/>
+          <w:sz w:val="24"/>
+          <w:szCs w:val="24"/>
+          <w:lang w:val="en-CA"/>
+        </w:rPr>
+        <w:t xml:space="preserve">The variables: </w:t>
+      </w:r>
+    </w:p>
+    <w:p>
+      <w:pPr>
+        <w:pStyle w:val="ListParagraph"/>
+        <w:numPr>
+          <w:ilvl w:val="1"/>
+          <w:numId w:val="2"/>
+        </w:numPr>
+        <w:rPr>
+          <w:rFonts w:ascii="Yu Gothic Medium" w:eastAsia="Yu Gothic Medium" w:hAnsi="Yu Gothic Medium"/>
+          <w:sz w:val="24"/>
+          <w:szCs w:val="24"/>
+        </w:rPr>
+      </w:pPr>
+      <w:r>
+        <w:rPr>
+          <w:rFonts w:ascii="Yu Gothic Medium" w:eastAsia="Yu Gothic Medium" w:hAnsi="Yu Gothic Medium"/>
+          <w:sz w:val="24"/>
+          <w:szCs w:val="24"/>
+        </w:rPr>
+        <w:t>X = WA, NT, Q, NSW, V, SA, T</w:t>
+      </w:r>
+    </w:p>
+    <w:p>
+      <w:pPr>
+        <w:pStyle w:val="ListParagraph"/>
+        <w:numPr>
+          <w:ilvl w:val="0"/>
+          <w:numId w:val="2"/>
+        </w:numPr>
+        <w:rPr>
+          <w:rFonts w:ascii="Yu Gothic Medium" w:eastAsia="Yu Gothic Medium" w:hAnsi="Yu Gothic Medium"/>
+          <w:sz w:val="24"/>
+          <w:szCs w:val="24"/>
+          <w:lang w:val="en-CA"/>
+        </w:rPr>
+      </w:pPr>
+      <w:r>
+        <w:rPr>
+          <w:rFonts w:ascii="Yu Gothic Medium" w:eastAsia="Yu Gothic Medium" w:hAnsi="Yu Gothic Medium"/>
+          <w:sz w:val="24"/>
+          <w:szCs w:val="24"/>
+          <w:lang w:val="en-CA"/>
+        </w:rPr>
+        <w:t xml:space="preserve">The domains: </w:t>
+      </w:r>
+    </w:p>
+    <w:p>
+      <w:pPr>
+        <w:pStyle w:val="ListParagraph"/>
+        <w:numPr>
+          <w:ilvl w:val="1"/>
+          <w:numId w:val="2"/>
+        </w:numPr>
+        <w:rPr>
+          <w:rFonts w:ascii="Yu Gothic Medium" w:eastAsia="Yu Gothic Medium" w:hAnsi="Yu Gothic Medium"/>
+          <w:sz w:val="24"/>
+          <w:szCs w:val="24"/>
+          <w:lang w:val="en-CA"/>
+        </w:rPr>
+      </w:pPr>
+      <w:r>
+        <w:rPr>
+          <w:rFonts w:ascii="Yu Gothic Medium" w:eastAsia="Yu Gothic Medium" w:hAnsi="Yu Gothic Medium"/>
+          <w:sz w:val="24"/>
+          <w:szCs w:val="24"/>
+          <w:lang w:val="en-CA"/>
+        </w:rPr>
+        <w:t>D = {red, green, blue}</w:t>
+      </w:r>
+    </w:p>
+    <w:p>
+      <w:pPr>
+        <w:pStyle w:val="ListParagraph"/>
+        <w:numPr>
+          <w:ilvl w:val="0"/>
+          <w:numId w:val="2"/>
+        </w:numPr>
+        <w:rPr>
+          <w:rFonts w:ascii="Yu Gothic Medium" w:eastAsia="Yu Gothic Medium" w:hAnsi="Yu Gothic Medium"/>
+          <w:sz w:val="24"/>
+          <w:szCs w:val="24"/>
+          <w:lang w:val="en-CA"/>
+        </w:rPr>
+      </w:pPr>
+      <w:r>
+        <w:rPr>
+          <w:rFonts w:ascii="Yu Gothic Medium" w:eastAsia="Yu Gothic Medium" w:hAnsi="Yu Gothic Medium"/>
+          <w:sz w:val="24"/>
+          <w:szCs w:val="24"/>
+          <w:lang w:val="en-CA"/>
+        </w:rPr>
+        <w:t xml:space="preserve">The constraints: </w:t>
+      </w:r>
+    </w:p>
+    <w:p>
+      <w:pPr>
+        <w:pStyle w:val="ListParagraph"/>
+        <w:numPr>
+          <w:ilvl w:val="1"/>
+          <w:numId w:val="2"/>
+        </w:numPr>
+        <w:rPr>
+          <w:rFonts w:ascii="Yu Gothic Medium" w:eastAsia="Yu Gothic Medium" w:hAnsi="Yu Gothic Medium"/>
+          <w:sz w:val="24"/>
+          <w:szCs w:val="24"/>
+          <w:lang w:val="en-CA"/>
+        </w:rPr>
+      </w:pPr>
+      <w:r>
+        <w:rPr>
+          <w:rFonts w:ascii="Yu Gothic Medium" w:eastAsia="Yu Gothic Medium" w:hAnsi="Yu Gothic Medium"/>
+          <w:sz w:val="24"/>
+          <w:szCs w:val="24"/>
+          <w:lang w:val="en-CA"/>
+        </w:rPr>
+        <w:t xml:space="preserve">C </w:t>
+      </w:r>
+      <w:r>
+        <w:rPr>
+          <w:rFonts w:ascii="Yu Gothic Medium" w:eastAsia="Yu Gothic Medium" w:hAnsi="Yu Gothic Medium"/>
+          <w:sz w:val="24"/>
+          <w:szCs w:val="24"/>
+          <w:lang w:val="en-CA"/>
+        </w:rPr>
+        <w:t>= {SA≠WA,</w:t>
+      </w:r>
+      <w:r>
+        <w:rPr>
+          <w:rFonts w:ascii="Yu Gothic Medium" w:eastAsia="Yu Gothic Medium" w:hAnsi="Yu Gothic Medium"/>
+          <w:sz w:val="24"/>
+          <w:szCs w:val="24"/>
+          <w:lang w:val="en-CA"/>
+        </w:rPr>
+        <w:t xml:space="preserve"> </w:t>
+      </w:r>
+      <w:r>
+        <w:rPr>
+          <w:rFonts w:ascii="Yu Gothic Medium" w:eastAsia="Yu Gothic Medium" w:hAnsi="Yu Gothic Medium"/>
+          <w:sz w:val="24"/>
+          <w:szCs w:val="24"/>
+          <w:lang w:val="en-CA"/>
+        </w:rPr>
+        <w:t>SA</w:t>
+      </w:r>
+      <w:r>
+        <w:rPr>
+          <w:lang w:val="en-CA"/>
+        </w:rPr>
+        <w:t xml:space="preserve"> </w:t>
+      </w:r>
+      <w:r>
+        <w:rPr>
+          <w:rFonts w:ascii="Yu Gothic Medium" w:eastAsia="Yu Gothic Medium" w:hAnsi="Yu Gothic Medium"/>
+          <w:sz w:val="24"/>
+          <w:szCs w:val="24"/>
+          <w:lang w:val="en-CA"/>
+        </w:rPr>
+        <w:t>≠NT,</w:t>
+      </w:r>
+      <w:r>
+        <w:rPr>
+          <w:rFonts w:ascii="Yu Gothic Medium" w:eastAsia="Yu Gothic Medium" w:hAnsi="Yu Gothic Medium"/>
+          <w:sz w:val="24"/>
+          <w:szCs w:val="24"/>
+          <w:lang w:val="en-CA"/>
+        </w:rPr>
+        <w:t xml:space="preserve"> </w:t>
+      </w:r>
+      <w:r>
+        <w:rPr>
+          <w:rFonts w:ascii="Yu Gothic Medium" w:eastAsia="Yu Gothic Medium" w:hAnsi="Yu Gothic Medium"/>
+          <w:sz w:val="24"/>
+          <w:szCs w:val="24"/>
+          <w:lang w:val="en-CA"/>
+        </w:rPr>
+        <w:t>SA</w:t>
+      </w:r>
+      <w:r>
+        <w:rPr>
+          <w:lang w:val="en-CA"/>
+        </w:rPr>
+        <w:t xml:space="preserve"> </w:t>
+      </w:r>
+      <w:r>
+        <w:rPr>
+          <w:rFonts w:ascii="Yu Gothic Medium" w:eastAsia="Yu Gothic Medium" w:hAnsi="Yu Gothic Medium"/>
+          <w:sz w:val="24"/>
+          <w:szCs w:val="24"/>
+          <w:lang w:val="en-CA"/>
+        </w:rPr>
+        <w:t>≠Q,</w:t>
+      </w:r>
+      <w:r>
+        <w:rPr>
+          <w:rFonts w:ascii="Yu Gothic Medium" w:eastAsia="Yu Gothic Medium" w:hAnsi="Yu Gothic Medium"/>
+          <w:sz w:val="24"/>
+          <w:szCs w:val="24"/>
+          <w:lang w:val="en-CA"/>
+        </w:rPr>
+        <w:t xml:space="preserve"> </w:t>
+      </w:r>
+      <w:r>
+        <w:rPr>
+          <w:rFonts w:ascii="Yu Gothic Medium" w:eastAsia="Yu Gothic Medium" w:hAnsi="Yu Gothic Medium"/>
+          <w:sz w:val="24"/>
+          <w:szCs w:val="24"/>
+          <w:lang w:val="en-CA"/>
+        </w:rPr>
+        <w:t>SA</w:t>
+      </w:r>
+      <w:r>
+        <w:rPr>
+          <w:lang w:val="en-CA"/>
+        </w:rPr>
+        <w:t xml:space="preserve"> </w:t>
+      </w:r>
+      <w:r>
+        <w:rPr>
+          <w:rFonts w:ascii="Yu Gothic Medium" w:eastAsia="Yu Gothic Medium" w:hAnsi="Yu Gothic Medium"/>
+          <w:sz w:val="24"/>
+          <w:szCs w:val="24"/>
+          <w:lang w:val="en-CA"/>
+        </w:rPr>
+        <w:t>≠NSW,</w:t>
+      </w:r>
+      <w:r>
+        <w:rPr>
+          <w:rFonts w:ascii="Yu Gothic Medium" w:eastAsia="Yu Gothic Medium" w:hAnsi="Yu Gothic Medium"/>
+          <w:sz w:val="24"/>
+          <w:szCs w:val="24"/>
+          <w:lang w:val="en-CA"/>
+        </w:rPr>
+        <w:t xml:space="preserve"> </w:t>
+      </w:r>
+      <w:r>
+        <w:rPr>
+          <w:rFonts w:ascii="Yu Gothic Medium" w:eastAsia="Yu Gothic Medium" w:hAnsi="Yu Gothic Medium"/>
+          <w:sz w:val="24"/>
+          <w:szCs w:val="24"/>
+          <w:lang w:val="en-CA"/>
+        </w:rPr>
+        <w:t>SA</w:t>
+      </w:r>
+      <w:r>
+        <w:rPr>
+          <w:lang w:val="en-CA"/>
+        </w:rPr>
+        <w:t xml:space="preserve"> </w:t>
+      </w:r>
+      <w:r>
+        <w:rPr>
+          <w:rFonts w:ascii="Yu Gothic Medium" w:eastAsia="Yu Gothic Medium" w:hAnsi="Yu Gothic Medium"/>
+          <w:sz w:val="24"/>
+          <w:szCs w:val="24"/>
+          <w:lang w:val="en-CA"/>
+        </w:rPr>
+        <w:t>≠V, WA</w:t>
+      </w:r>
+      <w:r>
+        <w:rPr>
+          <w:lang w:val="en-CA"/>
+        </w:rPr>
+        <w:t xml:space="preserve"> </w:t>
+      </w:r>
+      <w:r>
+        <w:rPr>
+          <w:rFonts w:ascii="Yu Gothic Medium" w:eastAsia="Yu Gothic Medium" w:hAnsi="Yu Gothic Medium"/>
+          <w:sz w:val="24"/>
+          <w:szCs w:val="24"/>
+          <w:lang w:val="en-CA"/>
+        </w:rPr>
+        <w:t>≠NT,</w:t>
+      </w:r>
+      <w:r>
+        <w:rPr>
+          <w:rFonts w:ascii="Yu Gothic Medium" w:eastAsia="Yu Gothic Medium" w:hAnsi="Yu Gothic Medium"/>
+          <w:sz w:val="24"/>
+          <w:szCs w:val="24"/>
+          <w:lang w:val="en-CA"/>
+        </w:rPr>
+        <w:t xml:space="preserve"> </w:t>
+      </w:r>
+      <w:r>
+        <w:rPr>
+          <w:rFonts w:ascii="Yu Gothic Medium" w:eastAsia="Yu Gothic Medium" w:hAnsi="Yu Gothic Medium"/>
+          <w:sz w:val="24"/>
+          <w:szCs w:val="24"/>
+          <w:lang w:val="en-CA"/>
+        </w:rPr>
+        <w:t>NT</w:t>
+      </w:r>
+      <w:r>
+        <w:rPr>
+          <w:lang w:val="en-CA"/>
+        </w:rPr>
+        <w:t xml:space="preserve"> </w:t>
+      </w:r>
+      <w:r>
+        <w:rPr>
+          <w:rFonts w:ascii="Yu Gothic Medium" w:eastAsia="Yu Gothic Medium" w:hAnsi="Yu Gothic Medium"/>
+          <w:sz w:val="24"/>
+          <w:szCs w:val="24"/>
+          <w:lang w:val="en-CA"/>
+        </w:rPr>
+        <w:t>≠Q,</w:t>
+      </w:r>
+      <w:r>
+        <w:rPr>
+          <w:rFonts w:ascii="Yu Gothic Medium" w:eastAsia="Yu Gothic Medium" w:hAnsi="Yu Gothic Medium"/>
+          <w:sz w:val="24"/>
+          <w:szCs w:val="24"/>
+          <w:lang w:val="en-CA"/>
+        </w:rPr>
+        <w:t xml:space="preserve"> </w:t>
+      </w:r>
+      <w:r>
+        <w:rPr>
+          <w:rFonts w:ascii="Yu Gothic Medium" w:eastAsia="Yu Gothic Medium" w:hAnsi="Yu Gothic Medium"/>
+          <w:sz w:val="24"/>
+          <w:szCs w:val="24"/>
+          <w:lang w:val="en-CA"/>
+        </w:rPr>
+        <w:t>Q</w:t>
+      </w:r>
+      <w:r>
+        <w:rPr>
+          <w:lang w:val="en-CA"/>
+        </w:rPr>
+        <w:t xml:space="preserve"> </w:t>
+      </w:r>
+      <w:r>
+        <w:rPr>
+          <w:rFonts w:ascii="Yu Gothic Medium" w:eastAsia="Yu Gothic Medium" w:hAnsi="Yu Gothic Medium"/>
+          <w:sz w:val="24"/>
+          <w:szCs w:val="24"/>
+          <w:lang w:val="en-CA"/>
+        </w:rPr>
+        <w:t>≠NSW,</w:t>
+      </w:r>
+      <w:r>
+        <w:rPr>
+          <w:rFonts w:ascii="Yu Gothic Medium" w:eastAsia="Yu Gothic Medium" w:hAnsi="Yu Gothic Medium"/>
+          <w:sz w:val="24"/>
+          <w:szCs w:val="24"/>
+          <w:lang w:val="en-CA"/>
+        </w:rPr>
+        <w:t xml:space="preserve"> </w:t>
+      </w:r>
+      <w:r>
+        <w:rPr>
+          <w:rFonts w:ascii="Yu Gothic Medium" w:eastAsia="Yu Gothic Medium" w:hAnsi="Yu Gothic Medium"/>
+          <w:sz w:val="24"/>
+          <w:szCs w:val="24"/>
+          <w:lang w:val="en-CA"/>
+        </w:rPr>
+        <w:t>NSW</w:t>
+      </w:r>
+      <w:r>
+        <w:rPr>
+          <w:lang w:val="en-CA"/>
+        </w:rPr>
+        <w:t xml:space="preserve"> </w:t>
+      </w:r>
+      <w:r>
+        <w:rPr>
+          <w:rFonts w:ascii="Yu Gothic Medium" w:eastAsia="Yu Gothic Medium" w:hAnsi="Yu Gothic Medium"/>
+          <w:sz w:val="24"/>
+          <w:szCs w:val="24"/>
+          <w:lang w:val="en-CA"/>
+        </w:rPr>
+        <w:t>≠V}</w:t>
+      </w:r>
+    </w:p>
+    <w:p>
+      <w:pPr>
+        <w:rPr>
+          <w:rFonts w:ascii="Yu Gothic Medium" w:eastAsia="Yu Gothic Medium" w:hAnsi="Yu Gothic Medium"/>
+          <w:sz w:val="24"/>
+          <w:szCs w:val="24"/>
+          <w:lang w:val="en-CA"/>
+        </w:rPr>
+      </w:pPr>
+      <w:r>
+        <w:rPr>
+          <w:rFonts w:ascii="Yu Gothic Medium" w:eastAsia="Yu Gothic Medium" w:hAnsi="Yu Gothic Medium"/>
+          <w:sz w:val="24"/>
+          <w:szCs w:val="24"/>
+          <w:lang w:val="en-CA"/>
+        </w:rPr>
+        <w:t xml:space="preserve">Find a solution for the </w:t>
+      </w:r>
+      <w:proofErr w:type="gramStart"/>
+      <w:r>
+        <w:rPr>
+          <w:rFonts w:ascii="Yu Gothic Medium" w:eastAsia="Yu Gothic Medium" w:hAnsi="Yu Gothic Medium"/>
+          <w:sz w:val="24"/>
+          <w:szCs w:val="24"/>
+          <w:lang w:val="en-CA"/>
+        </w:rPr>
+        <w:t>CSP</w:t>
+      </w:r>
+      <w:proofErr w:type="gramEnd"/>
+    </w:p>
+    <w:p>
+      <w:pPr>
+        <w:rPr>
+          <w:rFonts w:ascii="Yu Gothic Medium" w:eastAsia="Yu Gothic Medium" w:hAnsi="Yu Gothic Medium"/>
+          <w:sz w:val="24"/>
+          <w:szCs w:val="24"/>
+          <w:lang w:val="en-CA"/>
+        </w:rPr>
+      </w:pPr>
+      <w:r>
+        <w:rPr>
+          <w:rFonts w:ascii="Yu Gothic Medium" w:eastAsia="Yu Gothic Medium" w:hAnsi="Yu Gothic Medium"/>
+          <w:sz w:val="24"/>
+          <w:szCs w:val="24"/>
+          <w:lang w:val="en-CA"/>
+        </w:rPr>
+        <w:drawing>
+          <wp:anchor distT="0" distB="0" distL="114300" distR="114300" simplePos="0" relativeHeight="251659264" behindDoc="0" locked="0" layoutInCell="1" allowOverlap="1" wp14:anchorId="12199FAF" wp14:editId="720F936C">
+            <wp:simplePos x="0" y="0"/>
+            <wp:positionH relativeFrom="margin">
+              <wp:align>center</wp:align>
+            </wp:positionH>
+            <wp:positionV relativeFrom="paragraph">
+              <wp:posOffset>460375</wp:posOffset>
+            </wp:positionV>
+            <wp:extent cx="5810250" cy="3474085"/>
+            <wp:effectExtent l="0" t="0" r="0" b="0"/>
+            <wp:wrapTopAndBottom/>
+            <wp:docPr id="1999375684" name="Picture 1" descr="A picture containing text, diagram, screenshot, circle&#10;&#10;Description automatically generated"/>
+            <wp:cNvGraphicFramePr>
+              <a:graphicFrameLocks xmlns:a="http://schemas.openxmlformats.org/drawingml/2006/main" noChangeAspect="1"/>
+            </wp:cNvGraphicFramePr>
+            <a:graphic xmlns:a="http://schemas.openxmlformats.org/drawingml/2006/main">
+              <a:graphicData uri="http://schemas.openxmlformats.org/drawingml/2006/picture">
+                <pic:pic xmlns:pic="http://schemas.openxmlformats.org/drawingml/2006/picture">
+                  <pic:nvPicPr>
+                    <pic:cNvPr id="1999375684" name="Picture 1" descr="A picture containing text, diagram, screenshot, circle&#10;&#10;Description automatically generated"/>
+                    <pic:cNvPicPr/>
+                  </pic:nvPicPr>
+                  <pic:blipFill>
+                    <a:blip r:embed="rId6">
+                      <a:extLst>
+                        <a:ext uri="{28A0092B-C50C-407E-A947-70E740481C1C}">
+                          <a14:useLocalDpi xmlns:a14="http://schemas.microsoft.com/office/drawing/2010/main" val="0"/>
+                        </a:ext>
+                      </a:extLst>
+                    </a:blip>
+                    <a:stretch>
+                      <a:fillRect/>
+                    </a:stretch>
+                  </pic:blipFill>
+                  <pic:spPr>
+                    <a:xfrm>
+                      <a:off x="0" y="0"/>
+                      <a:ext cx="5810250" cy="3474085"/>
+                    </a:xfrm>
+                    <a:prstGeom prst="rect">
+                      <a:avLst/>
+                    </a:prstGeom>
+                  </pic:spPr>
+                </pic:pic>
+              </a:graphicData>
+            </a:graphic>
+            <wp14:sizeRelH relativeFrom="margin">
+              <wp14:pctWidth>0</wp14:pctWidth>
+            </wp14:sizeRelH>
+            <wp14:sizeRelV relativeFrom="margin">
+              <wp14:pctHeight>0</wp14:pctHeight>
+            </wp14:sizeRelV>
+          </wp:anchor>
+        </w:drawing>
+      </w:r>
+      <w:r>
+        <w:rPr>
+          <w:rFonts w:ascii="Yu Gothic Medium" w:eastAsia="Yu Gothic Medium" w:hAnsi="Yu Gothic Medium"/>
+          <w:sz w:val="24"/>
+          <w:szCs w:val="24"/>
+          <w:lang w:val="en-CA"/>
+        </w:rPr>
+        <w:t xml:space="preserve">We should use a </w:t>
+      </w:r>
+      <w:r>
+        <w:rPr>
+          <w:rFonts w:ascii="Yu Gothic Medium" w:eastAsia="Yu Gothic Medium" w:hAnsi="Yu Gothic Medium"/>
+          <w:b/>
+          <w:bCs/>
+          <w:sz w:val="24"/>
+          <w:szCs w:val="24"/>
+          <w:lang w:val="en-CA"/>
+        </w:rPr>
+        <w:t xml:space="preserve">constraint graph </w:t>
+      </w:r>
+      <w:r>
+        <w:rPr>
+          <w:rFonts w:ascii="Yu Gothic Medium" w:eastAsia="Yu Gothic Medium" w:hAnsi="Yu Gothic Medium"/>
+          <w:sz w:val="24"/>
+          <w:szCs w:val="24"/>
+          <w:lang w:val="en-CA"/>
+        </w:rPr>
+        <w:t xml:space="preserve">to solve the </w:t>
+      </w:r>
+      <w:proofErr w:type="gramStart"/>
+      <w:r>
+        <w:rPr>
+          <w:rFonts w:ascii="Yu Gothic Medium" w:eastAsia="Yu Gothic Medium" w:hAnsi="Yu Gothic Medium"/>
+          <w:sz w:val="24"/>
+          <w:szCs w:val="24"/>
+          <w:lang w:val="en-CA"/>
+        </w:rPr>
+        <w:t>problem</w:t>
+      </w:r>
+      <w:proofErr w:type="gramEnd"/>
+    </w:p>
+    <w:p>
+      <w:pPr>
+        <w:rPr>
+          <w:rFonts w:ascii="Yu Gothic Medium" w:eastAsia="Yu Gothic Medium" w:hAnsi="Yu Gothic Medium"/>
+          <w:sz w:val="24"/>
+          <w:szCs w:val="24"/>
+          <w:lang w:val="en-CA"/>
+        </w:rPr>
+      </w:pPr>
+      <w:r>
+        <w:rPr>
+          <w:rFonts w:ascii="Yu Gothic Medium" w:eastAsia="Yu Gothic Medium" w:hAnsi="Yu Gothic Medium"/>
+          <w:sz w:val="24"/>
+          <w:szCs w:val="24"/>
+          <w:lang w:val="en-CA"/>
+        </w:rPr>
+        <w:lastRenderedPageBreak/>
+        <w:t>We can see that any assignment for T would work, as it’s not connected to the graph, and the assignments are done using search algos: w</w:t>
+      </w:r>
+      <w:r>
+        <w:rPr>
+          <w:rFonts w:ascii="Yu Gothic Medium" w:eastAsia="Yu Gothic Medium" w:hAnsi="Yu Gothic Medium"/>
+          <w:sz w:val="24"/>
+          <w:szCs w:val="24"/>
+          <w:lang w:val="en-CA"/>
+        </w:rPr>
+        <w:t xml:space="preserve">henever we find that a partial assignment has violated a constraint, we immediately discard further processing on </w:t>
+      </w:r>
+      <w:proofErr w:type="gramStart"/>
+      <w:r>
+        <w:rPr>
+          <w:rFonts w:ascii="Yu Gothic Medium" w:eastAsia="Yu Gothic Medium" w:hAnsi="Yu Gothic Medium"/>
+          <w:sz w:val="24"/>
+          <w:szCs w:val="24"/>
+          <w:lang w:val="en-CA"/>
+        </w:rPr>
+        <w:t>it</w:t>
+      </w:r>
+      <w:proofErr w:type="gramEnd"/>
+    </w:p>
+    <w:p>
+      <w:pPr>
+        <w:rPr>
+          <w:rFonts w:ascii="Yu Gothic Medium" w:eastAsia="Yu Gothic Medium" w:hAnsi="Yu Gothic Medium"/>
+          <w:sz w:val="24"/>
+          <w:szCs w:val="24"/>
+          <w:lang w:val="en-CA"/>
+        </w:rPr>
+      </w:pPr>
+      <w:r>
+        <w:rPr>
+          <w:rFonts w:ascii="Yu Gothic Medium" w:eastAsia="Yu Gothic Medium" w:hAnsi="Yu Gothic Medium"/>
+          <w:sz w:val="24"/>
+          <w:szCs w:val="24"/>
+          <w:lang w:val="en-CA"/>
+        </w:rPr>
+        <w:t xml:space="preserve">The constraint graph is inadequate with more than binary constraints; in that case, we use </w:t>
+      </w:r>
+      <w:proofErr w:type="gramStart"/>
+      <w:r>
+        <w:rPr>
+          <w:rFonts w:ascii="Yu Gothic Medium" w:eastAsia="Yu Gothic Medium" w:hAnsi="Yu Gothic Medium"/>
+          <w:sz w:val="24"/>
+          <w:szCs w:val="24"/>
+          <w:lang w:val="en-CA"/>
+        </w:rPr>
+        <w:t>an</w:t>
+      </w:r>
+      <w:proofErr w:type="gramEnd"/>
+      <w:r>
+        <w:rPr>
+          <w:rFonts w:ascii="Yu Gothic Medium" w:eastAsia="Yu Gothic Medium" w:hAnsi="Yu Gothic Medium"/>
+          <w:sz w:val="24"/>
+          <w:szCs w:val="24"/>
+          <w:lang w:val="en-CA"/>
+        </w:rPr>
+        <w:t xml:space="preserve"> </w:t>
+      </w:r>
+      <w:r>
+        <w:rPr>
+          <w:rFonts w:ascii="Yu Gothic Medium" w:eastAsia="Yu Gothic Medium" w:hAnsi="Yu Gothic Medium"/>
+          <w:b/>
+          <w:bCs/>
+          <w:sz w:val="24"/>
+          <w:szCs w:val="24"/>
+          <w:lang w:val="en-CA"/>
+        </w:rPr>
+        <w:t>hypergraph</w:t>
+      </w:r>
+      <w:r>
+        <w:rPr>
+          <w:rFonts w:ascii="Yu Gothic Medium" w:eastAsia="Yu Gothic Medium" w:hAnsi="Yu Gothic Medium"/>
+          <w:sz w:val="24"/>
+          <w:szCs w:val="24"/>
+          <w:lang w:val="en-CA"/>
+        </w:rPr>
+        <w:t xml:space="preserve">, with ordinary nodes and hypernodes – which represent the </w:t>
+      </w:r>
+      <w:r>
+        <w:rPr>
+          <w:rFonts w:ascii="Yu Gothic Medium" w:eastAsia="Yu Gothic Medium" w:hAnsi="Yu Gothic Medium"/>
+          <w:i/>
+          <w:iCs/>
+          <w:sz w:val="24"/>
+          <w:szCs w:val="24"/>
+          <w:lang w:val="en-CA"/>
+        </w:rPr>
+        <w:t>n</w:t>
+      </w:r>
+      <w:r>
+        <w:rPr>
+          <w:rFonts w:ascii="Yu Gothic Medium" w:eastAsia="Yu Gothic Medium" w:hAnsi="Yu Gothic Medium"/>
+          <w:i/>
+          <w:iCs/>
+          <w:sz w:val="24"/>
+          <w:szCs w:val="24"/>
+          <w:lang w:val="en-CA"/>
+        </w:rPr>
+        <w:t>-</w:t>
+      </w:r>
+      <w:r>
+        <w:rPr>
+          <w:rFonts w:ascii="Yu Gothic Medium" w:eastAsia="Yu Gothic Medium" w:hAnsi="Yu Gothic Medium"/>
+          <w:sz w:val="24"/>
+          <w:szCs w:val="24"/>
+          <w:lang w:val="en-CA"/>
+        </w:rPr>
+        <w:t xml:space="preserve">ary constraints involving </w:t>
+      </w:r>
+      <w:r>
+        <w:rPr>
+          <w:rFonts w:ascii="Yu Gothic Medium" w:eastAsia="Yu Gothic Medium" w:hAnsi="Yu Gothic Medium"/>
+          <w:i/>
+          <w:iCs/>
+          <w:sz w:val="24"/>
+          <w:szCs w:val="24"/>
+          <w:lang w:val="en-CA"/>
+        </w:rPr>
+        <w:t xml:space="preserve">n </w:t>
+      </w:r>
+      <w:r>
+        <w:rPr>
+          <w:rFonts w:ascii="Yu Gothic Medium" w:eastAsia="Yu Gothic Medium" w:hAnsi="Yu Gothic Medium"/>
+          <w:sz w:val="24"/>
+          <w:szCs w:val="24"/>
+          <w:lang w:val="en-CA"/>
+        </w:rPr>
+        <w:t>variables</w:t>
+      </w:r>
+    </w:p>
+    <w:p>
+      <w:pPr>
+        <w:rPr>
+          <w:rFonts w:ascii="Yu Gothic Medium" w:eastAsia="Yu Gothic Medium" w:hAnsi="Yu Gothic Medium"/>
+          <w:sz w:val="24"/>
+          <w:szCs w:val="24"/>
+          <w:lang w:val="en-CA"/>
+        </w:rPr>
+      </w:pPr>
+      <w:r>
+        <w:rPr>
+          <w:rFonts w:ascii="Yu Gothic Medium" w:eastAsia="Yu Gothic Medium" w:hAnsi="Yu Gothic Medium"/>
+          <w:sz w:val="24"/>
+          <w:szCs w:val="24"/>
+          <w:lang w:val="en-CA"/>
+        </w:rPr>
+        <w:t>Constraints can be:</w:t>
+      </w:r>
+    </w:p>
+    <w:p>
+      <w:pPr>
+        <w:pStyle w:val="ListParagraph"/>
+        <w:numPr>
+          <w:ilvl w:val="0"/>
+          <w:numId w:val="2"/>
+        </w:numPr>
+        <w:rPr>
+          <w:rFonts w:ascii="Yu Gothic Medium" w:eastAsia="Yu Gothic Medium" w:hAnsi="Yu Gothic Medium"/>
+          <w:b/>
+          <w:bCs/>
+          <w:sz w:val="24"/>
+          <w:szCs w:val="24"/>
+          <w:lang w:val="en-CA"/>
+        </w:rPr>
+      </w:pPr>
+      <w:r>
+        <w:rPr>
+          <w:rFonts w:ascii="Yu Gothic Medium" w:eastAsia="Yu Gothic Medium" w:hAnsi="Yu Gothic Medium"/>
+          <w:b/>
+          <w:bCs/>
+          <w:sz w:val="24"/>
+          <w:szCs w:val="24"/>
+          <w:lang w:val="en-CA"/>
+        </w:rPr>
+        <w:t xml:space="preserve">Unary </w:t>
+      </w:r>
+      <w:r>
+        <w:rPr>
+          <w:rFonts w:ascii="Yu Gothic Medium" w:eastAsia="Yu Gothic Medium" w:hAnsi="Yu Gothic Medium"/>
+          <w:b/>
+          <w:bCs/>
+          <w:sz w:val="24"/>
+          <w:szCs w:val="24"/>
+          <w:lang w:val="en-CA"/>
+        </w:rPr>
+        <w:t>→</w:t>
+      </w:r>
+      <w:r>
+        <w:rPr>
+          <w:rFonts w:ascii="Yu Gothic Medium" w:eastAsia="Yu Gothic Medium" w:hAnsi="Yu Gothic Medium"/>
+          <w:b/>
+          <w:bCs/>
+          <w:sz w:val="24"/>
+          <w:szCs w:val="24"/>
+          <w:lang w:val="en-CA"/>
+        </w:rPr>
+        <w:t xml:space="preserve"> </w:t>
+      </w:r>
+      <w:r>
+        <w:rPr>
+          <w:rFonts w:ascii="Yu Gothic Medium" w:eastAsia="Yu Gothic Medium" w:hAnsi="Yu Gothic Medium"/>
+          <w:sz w:val="24"/>
+          <w:szCs w:val="24"/>
+          <w:lang w:val="en-CA"/>
+        </w:rPr>
+        <w:t xml:space="preserve">only one variable </w:t>
+      </w:r>
+      <w:proofErr w:type="gramStart"/>
+      <w:r>
+        <w:rPr>
+          <w:rFonts w:ascii="Yu Gothic Medium" w:eastAsia="Yu Gothic Medium" w:hAnsi="Yu Gothic Medium"/>
+          <w:sz w:val="24"/>
+          <w:szCs w:val="24"/>
+          <w:lang w:val="en-CA"/>
+        </w:rPr>
+        <w:t>involved</w:t>
+      </w:r>
+      <w:proofErr w:type="gramEnd"/>
+    </w:p>
+    <w:p>
+      <w:pPr>
+        <w:pStyle w:val="ListParagraph"/>
+        <w:numPr>
+          <w:ilvl w:val="0"/>
+          <w:numId w:val="2"/>
+        </w:numPr>
+        <w:rPr>
+          <w:rFonts w:ascii="Yu Gothic Medium" w:eastAsia="Yu Gothic Medium" w:hAnsi="Yu Gothic Medium"/>
+          <w:b/>
+          <w:bCs/>
+          <w:sz w:val="24"/>
+          <w:szCs w:val="24"/>
+          <w:lang w:val="en-CA"/>
+        </w:rPr>
+      </w:pPr>
+      <w:r>
+        <w:rPr>
+          <w:rFonts w:ascii="Yu Gothic Medium" w:eastAsia="Yu Gothic Medium" w:hAnsi="Yu Gothic Medium"/>
+          <w:b/>
+          <w:bCs/>
+          <w:sz w:val="24"/>
+          <w:szCs w:val="24"/>
+          <w:lang w:val="en-CA"/>
+        </w:rPr>
+        <w:t xml:space="preserve">Binary </w:t>
+      </w:r>
+      <w:r>
+        <w:rPr>
+          <w:rFonts w:ascii="Yu Gothic Medium" w:eastAsia="Yu Gothic Medium" w:hAnsi="Yu Gothic Medium"/>
+          <w:b/>
+          <w:bCs/>
+          <w:sz w:val="24"/>
+          <w:szCs w:val="24"/>
+          <w:lang w:val="en-CA"/>
+        </w:rPr>
+        <w:t>→</w:t>
+      </w:r>
+      <w:r>
+        <w:rPr>
+          <w:rFonts w:ascii="Yu Gothic Medium" w:eastAsia="Yu Gothic Medium" w:hAnsi="Yu Gothic Medium"/>
+          <w:b/>
+          <w:bCs/>
+          <w:sz w:val="24"/>
+          <w:szCs w:val="24"/>
+          <w:lang w:val="en-CA"/>
+        </w:rPr>
+        <w:t xml:space="preserve"> </w:t>
+      </w:r>
+      <w:r>
+        <w:rPr>
+          <w:rFonts w:ascii="Yu Gothic Medium" w:eastAsia="Yu Gothic Medium" w:hAnsi="Yu Gothic Medium"/>
+          <w:sz w:val="24"/>
+          <w:szCs w:val="24"/>
+          <w:lang w:val="en-CA"/>
+        </w:rPr>
+        <w:t xml:space="preserve">two variables </w:t>
+      </w:r>
+      <w:proofErr w:type="gramStart"/>
+      <w:r>
+        <w:rPr>
+          <w:rFonts w:ascii="Yu Gothic Medium" w:eastAsia="Yu Gothic Medium" w:hAnsi="Yu Gothic Medium"/>
+          <w:sz w:val="24"/>
+          <w:szCs w:val="24"/>
+          <w:lang w:val="en-CA"/>
+        </w:rPr>
+        <w:t>involved</w:t>
+      </w:r>
+      <w:proofErr w:type="gramEnd"/>
+    </w:p>
+    <w:p>
+      <w:pPr>
+        <w:pStyle w:val="ListParagraph"/>
+        <w:numPr>
+          <w:ilvl w:val="0"/>
+          <w:numId w:val="2"/>
+        </w:numPr>
+        <w:rPr>
+          <w:rFonts w:ascii="Yu Gothic Medium" w:eastAsia="Yu Gothic Medium" w:hAnsi="Yu Gothic Medium"/>
+          <w:b/>
+          <w:bCs/>
+          <w:sz w:val="24"/>
+          <w:szCs w:val="24"/>
+          <w:lang w:val="en-CA"/>
+        </w:rPr>
+      </w:pPr>
+      <w:r>
+        <w:rPr>
+          <w:rFonts w:ascii="Yu Gothic Medium" w:eastAsia="Yu Gothic Medium" w:hAnsi="Yu Gothic Medium"/>
+          <w:b/>
+          <w:bCs/>
+          <w:sz w:val="24"/>
+          <w:szCs w:val="24"/>
+          <w:lang w:val="en-CA"/>
+        </w:rPr>
+        <w:t xml:space="preserve">Ternary </w:t>
+      </w:r>
+      <w:r>
+        <w:rPr>
+          <w:rFonts w:ascii="Yu Gothic Medium" w:eastAsia="Yu Gothic Medium" w:hAnsi="Yu Gothic Medium"/>
+          <w:b/>
+          <w:bCs/>
+          <w:sz w:val="24"/>
+          <w:szCs w:val="24"/>
+          <w:lang w:val="en-CA"/>
+        </w:rPr>
+        <w:t>→</w:t>
+      </w:r>
+      <w:r>
+        <w:rPr>
+          <w:rFonts w:ascii="Yu Gothic Medium" w:eastAsia="Yu Gothic Medium" w:hAnsi="Yu Gothic Medium"/>
+          <w:b/>
+          <w:bCs/>
+          <w:sz w:val="24"/>
+          <w:szCs w:val="24"/>
+          <w:lang w:val="en-CA"/>
+        </w:rPr>
+        <w:t xml:space="preserve"> </w:t>
+      </w:r>
+      <w:r>
+        <w:rPr>
+          <w:rFonts w:ascii="Yu Gothic Medium" w:eastAsia="Yu Gothic Medium" w:hAnsi="Yu Gothic Medium"/>
+          <w:sz w:val="24"/>
+          <w:szCs w:val="24"/>
+          <w:lang w:val="en-CA"/>
+        </w:rPr>
+        <w:t xml:space="preserve">three variables </w:t>
+      </w:r>
+      <w:proofErr w:type="gramStart"/>
+      <w:r>
+        <w:rPr>
+          <w:rFonts w:ascii="Yu Gothic Medium" w:eastAsia="Yu Gothic Medium" w:hAnsi="Yu Gothic Medium"/>
+          <w:sz w:val="24"/>
+          <w:szCs w:val="24"/>
+          <w:lang w:val="en-CA"/>
+        </w:rPr>
+        <w:t>involved</w:t>
+      </w:r>
+      <w:proofErr w:type="gramEnd"/>
+    </w:p>
+    <w:p>
+      <w:pPr>
+        <w:pStyle w:val="ListParagraph"/>
+        <w:numPr>
+          <w:ilvl w:val="0"/>
+          <w:numId w:val="2"/>
+        </w:numPr>
+        <w:rPr>
+          <w:rFonts w:ascii="Yu Gothic Medium" w:eastAsia="Yu Gothic Medium" w:hAnsi="Yu Gothic Medium"/>
+          <w:b/>
+          <w:bCs/>
+          <w:sz w:val="24"/>
+          <w:szCs w:val="24"/>
+          <w:lang w:val="en-CA"/>
+        </w:rPr>
+      </w:pPr>
+      <w:r>
+        <w:rPr>
+          <w:rFonts w:ascii="Yu Gothic Medium" w:eastAsia="Yu Gothic Medium" w:hAnsi="Yu Gothic Medium"/>
+          <w:b/>
+          <w:bCs/>
+          <w:sz w:val="24"/>
+          <w:szCs w:val="24"/>
+          <w:lang w:val="en-CA"/>
+        </w:rPr>
+        <w:drawing>
+          <wp:anchor distT="0" distB="0" distL="114300" distR="114300" simplePos="0" relativeHeight="251660288" behindDoc="0" locked="0" layoutInCell="1" allowOverlap="1" wp14:anchorId="3E1C5C02" wp14:editId="034D8EF5">
+            <wp:simplePos x="0" y="0"/>
+            <wp:positionH relativeFrom="margin">
+              <wp:align>center</wp:align>
+            </wp:positionH>
+            <wp:positionV relativeFrom="paragraph">
+              <wp:posOffset>377190</wp:posOffset>
+            </wp:positionV>
+            <wp:extent cx="5758815" cy="3476625"/>
+            <wp:effectExtent l="0" t="0" r="0" b="9525"/>
+            <wp:wrapTopAndBottom/>
+            <wp:docPr id="282231158" name="Picture 1" descr="A picture containing text, screenshot, diagram, circle&#10;&#10;Description automatically generated"/>
+            <wp:cNvGraphicFramePr>
+              <a:graphicFrameLocks xmlns:a="http://schemas.openxmlformats.org/drawingml/2006/main" noChangeAspect="1"/>
+            </wp:cNvGraphicFramePr>
+            <a:graphic xmlns:a="http://schemas.openxmlformats.org/drawingml/2006/main">
+              <a:graphicData uri="http://schemas.openxmlformats.org/drawingml/2006/picture">
+                <pic:pic xmlns:pic="http://schemas.openxmlformats.org/drawingml/2006/picture">
+                  <pic:nvPicPr>
+                    <pic:cNvPr id="282231158" name="Picture 1" descr="A picture containing text, screenshot, diagram, circle&#10;&#10;Description automatically generated"/>
+                    <pic:cNvPicPr/>
+                  </pic:nvPicPr>
+                  <pic:blipFill>
+                    <a:blip r:embed="rId7">
+                      <a:extLst>
+                        <a:ext uri="{28A0092B-C50C-407E-A947-70E740481C1C}">
+                          <a14:useLocalDpi xmlns:a14="http://schemas.microsoft.com/office/drawing/2010/main" val="0"/>
+                        </a:ext>
+                      </a:extLst>
+                    </a:blip>
+                    <a:stretch>
+                      <a:fillRect/>
+                    </a:stretch>
+                  </pic:blipFill>
+                  <pic:spPr>
+                    <a:xfrm>
+                      <a:off x="0" y="0"/>
+                      <a:ext cx="5758815" cy="3476625"/>
+                    </a:xfrm>
+                    <a:prstGeom prst="rect">
+                      <a:avLst/>
+                    </a:prstGeom>
+                  </pic:spPr>
+                </pic:pic>
+              </a:graphicData>
+            </a:graphic>
+            <wp14:sizeRelH relativeFrom="margin">
+              <wp14:pctWidth>0</wp14:pctWidth>
+            </wp14:sizeRelH>
+            <wp14:sizeRelV relativeFrom="margin">
+              <wp14:pctHeight>0</wp14:pctHeight>
+            </wp14:sizeRelV>
+          </wp:anchor>
+        </w:drawing>
+      </w:r>
+      <w:r>
+        <w:rPr>
+          <w:rFonts w:ascii="Yu Gothic Medium" w:eastAsia="Yu Gothic Medium" w:hAnsi="Yu Gothic Medium"/>
+          <w:b/>
+          <w:bCs/>
+          <w:sz w:val="24"/>
+          <w:szCs w:val="24"/>
+          <w:lang w:val="en-CA"/>
+        </w:rPr>
+        <w:t xml:space="preserve">Global </w:t>
+      </w:r>
+      <w:r>
+        <w:rPr>
+          <w:rFonts w:ascii="Yu Gothic Medium" w:eastAsia="Yu Gothic Medium" w:hAnsi="Yu Gothic Medium"/>
+          <w:b/>
+          <w:bCs/>
+          <w:sz w:val="24"/>
+          <w:szCs w:val="24"/>
+          <w:lang w:val="en-CA"/>
+        </w:rPr>
+        <w:t>→</w:t>
+      </w:r>
+      <w:r>
+        <w:rPr>
+          <w:rFonts w:ascii="Yu Gothic Medium" w:eastAsia="Yu Gothic Medium" w:hAnsi="Yu Gothic Medium"/>
+          <w:b/>
+          <w:bCs/>
+          <w:sz w:val="24"/>
+          <w:szCs w:val="24"/>
+          <w:lang w:val="en-CA"/>
+        </w:rPr>
+        <w:t xml:space="preserve"> </w:t>
+      </w:r>
+      <w:r>
+        <w:rPr>
+          <w:rFonts w:ascii="Yu Gothic Medium" w:eastAsia="Yu Gothic Medium" w:hAnsi="Yu Gothic Medium"/>
+          <w:sz w:val="24"/>
+          <w:szCs w:val="24"/>
+          <w:lang w:val="en-CA"/>
+        </w:rPr>
+        <w:t xml:space="preserve">arbitrary arity </w:t>
+      </w:r>
+    </w:p>
+    <w:p>
+      <w:pPr>
+        <w:rPr>
+          <w:rFonts w:ascii="Yu Gothic Medium" w:eastAsia="Yu Gothic Medium" w:hAnsi="Yu Gothic Medium"/>
+          <w:b/>
+          <w:bCs/>
           <w:sz w:val="24"/>
           <w:szCs w:val="24"/>
           <w:lang w:val="en-CA"/>
@@ -657,7 +2141,7 @@
 </file>
 
 <file path=word/numbering.xml><?xml version="1.0" encoding="utf-8"?>
-<w:numbering xmlns:wpc="http://schemas.microsoft.com/office/word/2010/wordprocessingCanvas" xmlns:cx="http://schemas.microsoft.com/office/drawing/2014/chartex" xmlns:cx1="http://schemas.microsoft.com/office/drawing/2015/9/8/chartex" xmlns:cx2="http://schemas.microsoft.com/office/drawing/2015/10/21/chartex" xmlns:cx3="http://schemas.microsoft.com/office/drawing/2016/5/9/chartex" xmlns:cx4="http://schemas.microsoft.com/office/drawing/2016/5/10/chartex" xmlns:cx5="http://schemas.microsoft.com/office/drawing/2016/5/11/chartex" xmlns:cx6="http://schemas.microsoft.com/office/drawing/2016/5/12/chartex" xmlns:cx7="http://schemas.microsoft.com/office/drawing/2016/5/13/chartex" xmlns:cx8="http://schemas.microsoft.com/office/drawing/2016/5/14/chartex" xmlns:mc="http://schemas.openxmlformats.org/markup-compatibility/2006" xmlns:aink="http://schemas.microsoft.com/office/drawing/2016/ink" xmlns:am3d="http://schemas.microsoft.com/office/drawing/2017/model3d" xmlns:o="urn:schemas-microsoft-com:office:office" xmlns:oel="http://schemas.microsoft.com/office/2019/extlst" xmlns:r="http://schemas.openxmlformats.org/officeDocument/2006/relationships" xmlns:m="http://schemas.openxmlformats.org/officeDocument/2006/math" xmlns:v="urn:schemas-microsoft-com:vml" xmlns:wp14="http://schemas.microsoft.com/office/word/2010/wordprocessingDrawing" xmlns:wp="http://schemas.openxmlformats.org/drawingml/2006/wordprocessingDrawing" xmlns:w10="urn:schemas-microsoft-com:office:word" xmlns:w="http://schemas.openxmlformats.org/wordprocessingml/2006/main" xmlns:w14="http://schemas.microsoft.com/office/word/2010/wordml" xmlns:w15="http://schemas.microsoft.com/office/word/2012/wordml" xmlns:w16cex="http://schemas.microsoft.com/office/word/2018/wordml/cex" xmlns:w16cid="http://schemas.microsoft.com/office/word/2016/wordml/cid" xmlns:w16="http://schemas.microsoft.com/office/word/2018/wordml" xmlns:w16sdtdh="http://schemas.microsoft.com/office/word/2020/wordml/sdtdatahash" xmlns:w16se="http://schemas.microsoft.com/office/word/2015/wordml/symex" xmlns:wpg="http://schemas.microsoft.com/office/word/2010/wordprocessingGroup" xmlns:wpi="http://schemas.microsoft.com/office/word/2010/wordprocessingInk" xmlns:wne="http://schemas.microsoft.com/office/word/2006/wordml" xmlns:wps="http://schemas.microsoft.com/office/word/2010/wordprocessingShape" mc:Ignorable="w14 w15 w16se w16cid w16 w16cex w16sdtdh wp14">
+<w:numbering xmlns:wpc="http://schemas.microsoft.com/office/word/2010/wordprocessingCanvas" xmlns:cx="http://schemas.microsoft.com/office/drawing/2014/chartex" xmlns:cx1="http://schemas.microsoft.com/office/drawing/2015/9/8/chartex" xmlns:cx2="http://schemas.microsoft.com/office/drawing/2015/10/21/chartex" xmlns:cx3="http://schemas.microsoft.com/office/drawing/2016/5/9/chartex" xmlns:cx4="http://schemas.microsoft.com/office/drawing/2016/5/10/chartex" xmlns:cx5="http://schemas.microsoft.com/office/drawing/2016/5/11/chartex" xmlns:cx6="http://schemas.microsoft.com/office/drawing/2016/5/12/chartex" xmlns:cx7="http://schemas.microsoft.com/office/drawing/2016/5/13/chartex" xmlns:cx8="http://schemas.microsoft.com/office/drawing/2016/5/14/chartex" xmlns:mc="http://schemas.openxmlformats.org/markup-compatibility/2006" xmlns:aink="http://schemas.microsoft.com/office/drawing/2016/ink" xmlns:am3d="http://schemas.microsoft.com/office/drawing/2017/model3d" xmlns:o="urn:schemas-microsoft-com:office:office" xmlns:oel="http://schemas.microsoft.com/office/2019/extlst" xmlns:r="http://schemas.openxmlformats.org/officeDocument/2006/relationships" xmlns:m="http://schemas.openxmlformats.org/officeDocument/2006/math" xmlns:v="urn:schemas-microsoft-com:vml" xmlns:wp14="http://schemas.microsoft.com/office/word/2010/wordprocessingDrawing" xmlns:wp="http://schemas.openxmlformats.org/drawingml/2006/wordprocessingDrawing" xmlns:w10="urn:schemas-microsoft-com:office:word" xmlns:w="http://schemas.openxmlformats.org/wordprocessingml/2006/main" xmlns:w14="http://schemas.microsoft.com/office/word/2010/wordml" xmlns:w15="http://schemas.microsoft.com/office/word/2012/wordml" xmlns:w16cex="http://schemas.microsoft.com/office/word/2018/wordml/cex" xmlns:w16cid="http://schemas.microsoft.com/office/word/2016/wordml/cid" xmlns:w16="http://schemas.microsoft.com/office/word/2018/wordml" xmlns:w16du="http://schemas.microsoft.com/office/word/2023/wordml/word16du" xmlns:w16sdtdh="http://schemas.microsoft.com/office/word/2020/wordml/sdtdatahash" xmlns:w16se="http://schemas.microsoft.com/office/word/2015/wordml/symex" xmlns:wpg="http://schemas.microsoft.com/office/word/2010/wordprocessingGroup" xmlns:wpi="http://schemas.microsoft.com/office/word/2010/wordprocessingInk" xmlns:wne="http://schemas.microsoft.com/office/word/2006/wordml" xmlns:wps="http://schemas.microsoft.com/office/word/2010/wordprocessingShape" mc:Ignorable="w14 w15 w16se w16cid w16 w16cex w16sdtdh wp14">
   <w:abstractNum w:abstractNumId="0" w15:restartNumberingAfterBreak="0">
     <w:nsid w:val="00D81464"/>
     <w:multiLevelType w:val="hybridMultilevel"/>

</xml_diff>